<commit_message>
fixed some print models
</commit_message>
<xml_diff>
--- a/praticaweb/modelli/Lettera - SUPER DIA.docx
+++ b/praticaweb/modelli/Lettera - SUPER DIA.docx
@@ -414,8 +414,8 @@
         <w:tblLook w:val="04A0" w:firstRow="1" w:lastRow="0" w:firstColumn="1" w:lastColumn="0" w:noHBand="0" w:noVBand="1"/>
       </w:tblPr>
       <w:tblGrid>
-        <w:gridCol w:w="4888"/>
-        <w:gridCol w:w="4889"/>
+        <w:gridCol w:w="4781"/>
+        <w:gridCol w:w="4782"/>
       </w:tblGrid>
       <w:tr>
         <w:tc>
@@ -643,8 +643,6 @@
           <w:sz w:val="22"/>
         </w:rPr>
       </w:pPr>
-      <w:bookmarkStart w:id="0" w:name="_GoBack"/>
-      <w:bookmarkEnd w:id="0"/>
     </w:p>
     <w:p>
       <w:pPr>
@@ -1355,7 +1353,6 @@
           <w:b/>
           <w:noProof/>
         </w:rPr>
-        <w:lastRenderedPageBreak/>
         <w:drawing>
           <wp:anchor distT="0" distB="0" distL="114300" distR="114300" simplePos="0" relativeHeight="251658240" behindDoc="0" locked="0" layoutInCell="1" allowOverlap="1">
             <wp:simplePos x="0" y="0"/>
@@ -1463,25 +1460,51 @@
             <w:r>
               <w:t xml:space="preserve">Protocollo </w:t>
             </w:r>
-            <w:fldSimple w:instr=" MERGEFIELD NUMERO_PROT ">
-              <w:r>
-                <w:rPr>
-                  <w:noProof/>
-                </w:rPr>
-                <w:t>[protocollo]</w:t>
-              </w:r>
-            </w:fldSimple>
+            <w:r>
+              <w:fldChar w:fldCharType="begin"/>
+            </w:r>
+            <w:r>
+              <w:instrText xml:space="preserve"> MERGEFIELD NUMERO_PROT </w:instrText>
+            </w:r>
+            <w:r>
+              <w:fldChar w:fldCharType="separate"/>
+            </w:r>
+            <w:r>
+              <w:rPr>
+                <w:noProof/>
+              </w:rPr>
+              <w:t>[protocollo]</w:t>
+            </w:r>
+            <w:r>
+              <w:rPr>
+                <w:noProof/>
+              </w:rPr>
+              <w:fldChar w:fldCharType="end"/>
+            </w:r>
             <w:r>
               <w:t xml:space="preserve"> del </w:t>
             </w:r>
-            <w:fldSimple w:instr=" MERGEFIELD DATA_PROT ">
-              <w:r>
-                <w:rPr>
-                  <w:noProof/>
-                </w:rPr>
-                <w:t>[data_protocollo]</w:t>
-              </w:r>
-            </w:fldSimple>
+            <w:r>
+              <w:fldChar w:fldCharType="begin"/>
+            </w:r>
+            <w:r>
+              <w:instrText xml:space="preserve"> MERGEFIELD DATA_PROT </w:instrText>
+            </w:r>
+            <w:r>
+              <w:fldChar w:fldCharType="separate"/>
+            </w:r>
+            <w:r>
+              <w:rPr>
+                <w:noProof/>
+              </w:rPr>
+              <w:t>[data_protocollo]</w:t>
+            </w:r>
+            <w:r>
+              <w:rPr>
+                <w:noProof/>
+              </w:rPr>
+              <w:fldChar w:fldCharType="end"/>
+            </w:r>
           </w:p>
         </w:tc>
         <w:tc>
@@ -1773,33 +1796,229 @@
         <w:t>Si determina la seguente quantificazione del Contributo di Concessione</w:t>
       </w:r>
     </w:p>
+    <w:p>
+      <w:pPr>
+        <w:tabs>
+          <w:tab w:val="left" w:pos="5103"/>
+        </w:tabs>
+        <w:rPr>
+          <w:sz w:val="10"/>
+        </w:rPr>
+      </w:pPr>
+    </w:p>
     <w:tbl>
       <w:tblPr>
+        <w:tblStyle w:val="Grigliatabella"/>
         <w:tblW w:w="0" w:type="auto"/>
-        <w:tblBorders>
-          <w:top w:val="single" w:sz="4" w:space="0" w:color="auto"/>
-          <w:left w:val="single" w:sz="4" w:space="0" w:color="auto"/>
-          <w:bottom w:val="single" w:sz="4" w:space="0" w:color="auto"/>
-          <w:right w:val="single" w:sz="4" w:space="0" w:color="auto"/>
-          <w:insideH w:val="single" w:sz="4" w:space="0" w:color="auto"/>
-          <w:insideV w:val="single" w:sz="4" w:space="0" w:color="auto"/>
-        </w:tblBorders>
         <w:tblLayout w:type="fixed"/>
-        <w:tblCellMar>
-          <w:left w:w="70" w:type="dxa"/>
-          <w:right w:w="70" w:type="dxa"/>
-        </w:tblCellMar>
-        <w:tblLook w:val="0000" w:firstRow="0" w:lastRow="0" w:firstColumn="0" w:lastColumn="0" w:noHBand="0" w:noVBand="0"/>
+        <w:tblLook w:val="04A0" w:firstRow="1" w:lastRow="0" w:firstColumn="1" w:lastColumn="0" w:noHBand="0" w:noVBand="1"/>
       </w:tblPr>
       <w:tblGrid>
-        <w:gridCol w:w="3354"/>
-        <w:gridCol w:w="3354"/>
-        <w:gridCol w:w="3354"/>
+        <w:gridCol w:w="2830"/>
+        <w:gridCol w:w="4107"/>
+        <w:gridCol w:w="2975"/>
       </w:tblGrid>
       <w:tr>
         <w:tc>
           <w:tcPr>
-            <w:tcW w:w="3354" w:type="dxa"/>
+            <w:tcW w:w="2830" w:type="dxa"/>
+            <w:tcMar>
+              <w:top w:w="170" w:type="dxa"/>
+            </w:tcMar>
+          </w:tcPr>
+          <w:p>
+            <w:r>
+              <w:rPr>
+                <w:b/>
+                <w:sz w:val="18"/>
+                <w:szCs w:val="18"/>
+              </w:rPr>
+              <w:t>Classe</w:t>
+            </w:r>
+            <w:r>
+              <w:rPr>
+                <w:b/>
+                <w:sz w:val="18"/>
+                <w:szCs w:val="18"/>
+              </w:rPr>
+              <w:t xml:space="preserve"> </w:t>
+            </w:r>
+            <w:r>
+              <w:rPr>
+                <w:b/>
+                <w:sz w:val="18"/>
+                <w:szCs w:val="18"/>
+              </w:rPr>
+              <w:t>di</w:t>
+            </w:r>
+            <w:r>
+              <w:rPr>
+                <w:b/>
+                <w:sz w:val="18"/>
+                <w:szCs w:val="18"/>
+              </w:rPr>
+              <w:t xml:space="preserve"> </w:t>
+            </w:r>
+            <w:r>
+              <w:rPr>
+                <w:b/>
+                <w:sz w:val="18"/>
+                <w:szCs w:val="18"/>
+              </w:rPr>
+              <w:t>funzi</w:t>
+            </w:r>
+            <w:r>
+              <w:rPr>
+                <w:b/>
+                <w:sz w:val="18"/>
+                <w:szCs w:val="18"/>
+              </w:rPr>
+              <w:t>one:[oneri_dettaglio.funzione;block=w:tr]</w:t>
+            </w:r>
+            <w:r>
+              <w:rPr>
+                <w:b/>
+                <w:sz w:val="18"/>
+                <w:szCs w:val="18"/>
+              </w:rPr>
+              <w:br/>
+              <w:t>Superficie</w:t>
+            </w:r>
+            <w:r>
+              <w:rPr>
+                <w:b/>
+                <w:sz w:val="18"/>
+                <w:szCs w:val="18"/>
+              </w:rPr>
+              <w:t xml:space="preserve"> </w:t>
+            </w:r>
+            <w:r>
+              <w:rPr>
+                <w:b/>
+                <w:sz w:val="18"/>
+                <w:szCs w:val="18"/>
+              </w:rPr>
+              <w:t>utile</w:t>
+            </w:r>
+            <w:r>
+              <w:rPr>
+                <w:b/>
+                <w:sz w:val="18"/>
+                <w:szCs w:val="18"/>
+              </w:rPr>
+              <w:t xml:space="preserve"> mq[oneri_dettaglio.superficie]</w:t>
+            </w:r>
+            <w:r>
+              <w:rPr>
+                <w:b/>
+                <w:sz w:val="18"/>
+                <w:szCs w:val="18"/>
+              </w:rPr>
+              <w:br/>
+              <w:t>Tariffa di riferimento = €[oneri_dettaglio.tariffa]al mq.</w:t>
+            </w:r>
+            <w:r>
+              <w:rPr>
+                <w:b/>
+                <w:sz w:val="18"/>
+                <w:szCs w:val="18"/>
+              </w:rPr>
+              <w:br/>
+            </w:r>
+            <w:r>
+              <w:rPr>
+                <w:b/>
+                <w:sz w:val="18"/>
+                <w:szCs w:val="18"/>
+              </w:rPr>
+              <w:t>[oneri_dettaglio.intervento]</w:t>
+            </w:r>
+          </w:p>
+        </w:tc>
+        <w:tc>
+          <w:tcPr>
+            <w:tcW w:w="4107" w:type="dxa"/>
+            <w:tcMar>
+              <w:top w:w="170" w:type="dxa"/>
+            </w:tcMar>
+          </w:tcPr>
+          <w:p>
+            <w:r>
+              <w:rPr>
+                <w:sz w:val="18"/>
+                <w:szCs w:val="18"/>
+              </w:rPr>
+              <w:t>Costo di costruzione = €[oneri_dettaglio.mq_cc]</w:t>
+            </w:r>
+            <w:r>
+              <w:rPr>
+                <w:sz w:val="18"/>
+                <w:szCs w:val="18"/>
+              </w:rPr>
+              <w:br/>
+              <w:t>B1 = € [oneri_dettaglio.mq_b1]</w:t>
+            </w:r>
+            <w:r>
+              <w:rPr>
+                <w:sz w:val="18"/>
+                <w:szCs w:val="18"/>
+              </w:rPr>
+              <w:br/>
+              <w:t>B2 = € [oneri_dettaglio.mq_b2]</w:t>
+            </w:r>
+            <w:r>
+              <w:rPr>
+                <w:sz w:val="18"/>
+                <w:szCs w:val="18"/>
+              </w:rPr>
+              <w:br/>
+            </w:r>
+            <w:r>
+              <w:rPr>
+                <w:sz w:val="18"/>
+                <w:szCs w:val="18"/>
+              </w:rPr>
+              <w:br/>
+              <w:t>Totale Costo di Costruzione = €[oneri_dettaglio.mq_cc]X[oneri_dettaglio.superficie]mq = € [oneri_dettaglio.cc]</w:t>
+            </w:r>
+            <w:r>
+              <w:rPr>
+                <w:sz w:val="18"/>
+                <w:szCs w:val="18"/>
+              </w:rPr>
+              <w:br/>
+            </w:r>
+            <w:r>
+              <w:rPr>
+                <w:sz w:val="18"/>
+                <w:szCs w:val="18"/>
+              </w:rPr>
+              <w:br/>
+              <w:t>Totale B1 = € [oneri_dettaglio.mq_b1]X[oneri_dettaglio.superficie]mq = € [oneri_dettaglio.b1]</w:t>
+            </w:r>
+            <w:r>
+              <w:rPr>
+                <w:sz w:val="18"/>
+                <w:szCs w:val="18"/>
+              </w:rPr>
+              <w:br/>
+            </w:r>
+            <w:r>
+              <w:rPr>
+                <w:sz w:val="18"/>
+                <w:szCs w:val="18"/>
+              </w:rPr>
+              <w:br/>
+              <w:t>Totale B2 = € [oneri_dettaglio.mq_b2]X[oneri_dettaglio.superficie]mq = € [oneri_dettaglio.b2]</w:t>
+            </w:r>
+          </w:p>
+        </w:tc>
+        <w:tc>
+          <w:tcPr>
+            <w:tcW w:w="2975" w:type="dxa"/>
+            <w:tcMar>
+              <w:top w:w="170" w:type="dxa"/>
+            </w:tcMar>
           </w:tcPr>
           <w:p>
             <w:pPr>
@@ -1808,63 +2027,75 @@
               </w:tabs>
               <w:rPr>
                 <w:sz w:val="18"/>
+                <w:szCs w:val="18"/>
               </w:rPr>
             </w:pPr>
             <w:r>
               <w:rPr>
+                <w:b/>
                 <w:sz w:val="18"/>
-              </w:rPr>
-              <w:fldChar w:fldCharType="begin"/>
+                <w:szCs w:val="18"/>
+              </w:rPr>
+              <w:t>Riduzioni applicate:</w:t>
             </w:r>
             <w:r>
               <w:rPr>
                 <w:sz w:val="18"/>
-              </w:rPr>
-              <w:instrText xml:space="preserve"> MERGEFIELD ONERI_DETTAGLIO </w:instrText>
+                <w:szCs w:val="18"/>
+              </w:rPr>
+              <w:br/>
+              <w:t>[oneri_dettaglio.aggravio_carico_insediativo]</w:t>
             </w:r>
             <w:r>
               <w:rPr>
                 <w:sz w:val="18"/>
-              </w:rPr>
-              <w:fldChar w:fldCharType="separate"/>
-            </w:r>
-            <w:r>
-              <w:rPr>
-                <w:noProof/>
+                <w:szCs w:val="18"/>
+              </w:rPr>
+              <w:br/>
+              <w:t>[oneri_dettaglio.incentivo_comunale]</w:t>
+            </w:r>
+            <w:r>
+              <w:rPr>
                 <w:sz w:val="18"/>
-              </w:rPr>
-              <w:t>«ONERI_DETTAGLIO»</w:t>
-            </w:r>
-            <w:r>
-              <w:rPr>
+                <w:szCs w:val="18"/>
+              </w:rPr>
+              <w:br/>
+            </w:r>
+            <w:r>
+              <w:rPr>
+                <w:b/>
                 <w:sz w:val="18"/>
-              </w:rPr>
-              <w:fldChar w:fldCharType="end"/>
+                <w:szCs w:val="18"/>
+              </w:rPr>
+              <w:t>Incrementi:</w:t>
             </w:r>
           </w:p>
-        </w:tc>
-        <w:tc>
-          <w:tcPr>
-            <w:tcW w:w="3354" w:type="dxa"/>
-          </w:tcPr>
           <w:p>
             <w:pPr>
               <w:tabs>
                 <w:tab w:val="left" w:pos="5103"/>
               </w:tabs>
+              <w:rPr>
+                <w:sz w:val="18"/>
+                <w:szCs w:val="18"/>
+              </w:rPr>
             </w:pPr>
+            <w:r>
+              <w:rPr>
+                <w:sz w:val="18"/>
+                <w:szCs w:val="18"/>
+              </w:rPr>
+              <w:t>[oneri_dettaglio.tipologie_superiori]</w:t>
+            </w:r>
           </w:p>
-        </w:tc>
-        <w:tc>
-          <w:tcPr>
-            <w:tcW w:w="3354" w:type="dxa"/>
-          </w:tcPr>
           <w:p>
-            <w:pPr>
-              <w:tabs>
-                <w:tab w:val="left" w:pos="5103"/>
-              </w:tabs>
-            </w:pPr>
+            <w:r>
+              <w:rPr>
+                <w:sz w:val="18"/>
+                <w:szCs w:val="18"/>
+              </w:rPr>
+              <w:t>[oneri_dettaglio.interventi_in_sua]</w:t>
+            </w:r>
           </w:p>
         </w:tc>
       </w:tr>
@@ -1878,16 +2109,8 @@
           <w:sz w:val="10"/>
         </w:rPr>
       </w:pPr>
-    </w:p>
-    <w:p>
-      <w:pPr>
-        <w:tabs>
-          <w:tab w:val="left" w:pos="5103"/>
-        </w:tabs>
-        <w:rPr>
-          <w:sz w:val="10"/>
-        </w:rPr>
-      </w:pPr>
+      <w:bookmarkStart w:id="0" w:name="_GoBack"/>
+      <w:bookmarkEnd w:id="0"/>
     </w:p>
     <w:p>
       <w:pPr>
@@ -1913,14 +2136,27 @@
       <w:r>
         <w:tab/>
       </w:r>
-      <w:fldSimple w:instr=" MERGEFIELD ONERI_CC ">
-        <w:r>
-          <w:rPr>
-            <w:noProof/>
-          </w:rPr>
-          <w:t>[oneri_cc]</w:t>
-        </w:r>
-      </w:fldSimple>
+      <w:r>
+        <w:fldChar w:fldCharType="begin"/>
+      </w:r>
+      <w:r>
+        <w:instrText xml:space="preserve"> MERGEFIELD ONERI_CC </w:instrText>
+      </w:r>
+      <w:r>
+        <w:fldChar w:fldCharType="separate"/>
+      </w:r>
+      <w:r>
+        <w:rPr>
+          <w:noProof/>
+        </w:rPr>
+        <w:t>[oneri_cc]</w:t>
+      </w:r>
+      <w:r>
+        <w:rPr>
+          <w:noProof/>
+        </w:rPr>
+        <w:fldChar w:fldCharType="end"/>
+      </w:r>
     </w:p>
     <w:p>
       <w:pPr>
@@ -1936,14 +2172,27 @@
       <w:r>
         <w:tab/>
       </w:r>
-      <w:fldSimple w:instr=" MERGEFIELD ONERI_B1_90P ">
-        <w:r>
-          <w:rPr>
-            <w:noProof/>
-          </w:rPr>
-          <w:t>[oneri_b1_90p]</w:t>
-        </w:r>
-      </w:fldSimple>
+      <w:r>
+        <w:fldChar w:fldCharType="begin"/>
+      </w:r>
+      <w:r>
+        <w:instrText xml:space="preserve"> MERGEFIELD ONERI_B1_90P </w:instrText>
+      </w:r>
+      <w:r>
+        <w:fldChar w:fldCharType="separate"/>
+      </w:r>
+      <w:r>
+        <w:rPr>
+          <w:noProof/>
+        </w:rPr>
+        <w:t>[oneri_b1_90p]</w:t>
+      </w:r>
+      <w:r>
+        <w:rPr>
+          <w:noProof/>
+        </w:rPr>
+        <w:fldChar w:fldCharType="end"/>
+      </w:r>
     </w:p>
     <w:p>
       <w:pPr>
@@ -1960,14 +2209,27 @@
       <w:r>
         <w:tab/>
       </w:r>
-      <w:fldSimple w:instr=" MERGEFIELD ONERI_B2_93P ">
-        <w:r>
-          <w:rPr>
-            <w:noProof/>
-          </w:rPr>
-          <w:t>[oneri_b2_90p]</w:t>
-        </w:r>
-      </w:fldSimple>
+      <w:r>
+        <w:fldChar w:fldCharType="begin"/>
+      </w:r>
+      <w:r>
+        <w:instrText xml:space="preserve"> MERGEFIELD ONERI_B2_93P </w:instrText>
+      </w:r>
+      <w:r>
+        <w:fldChar w:fldCharType="separate"/>
+      </w:r>
+      <w:r>
+        <w:rPr>
+          <w:noProof/>
+        </w:rPr>
+        <w:t>[oneri_b2_90p]</w:t>
+      </w:r>
+      <w:r>
+        <w:rPr>
+          <w:noProof/>
+        </w:rPr>
+        <w:fldChar w:fldCharType="end"/>
+      </w:r>
     </w:p>
     <w:p>
       <w:pPr>
@@ -1983,14 +2245,27 @@
       <w:r>
         <w:tab/>
       </w:r>
-      <w:fldSimple w:instr=" MERGEFIELD ONERI_B2_7P ">
-        <w:r>
-          <w:rPr>
-            <w:noProof/>
-          </w:rPr>
-          <w:t>[oneri_b2_7p]</w:t>
-        </w:r>
-      </w:fldSimple>
+      <w:r>
+        <w:fldChar w:fldCharType="begin"/>
+      </w:r>
+      <w:r>
+        <w:instrText xml:space="preserve"> MERGEFIELD ONERI_B2_7P </w:instrText>
+      </w:r>
+      <w:r>
+        <w:fldChar w:fldCharType="separate"/>
+      </w:r>
+      <w:r>
+        <w:rPr>
+          <w:noProof/>
+        </w:rPr>
+        <w:t>[oneri_b2_7p]</w:t>
+      </w:r>
+      <w:r>
+        <w:rPr>
+          <w:noProof/>
+        </w:rPr>
+        <w:fldChar w:fldCharType="end"/>
+      </w:r>
     </w:p>
     <w:p>
       <w:pPr>
@@ -2007,14 +2282,27 @@
       <w:r>
         <w:tab/>
       </w:r>
-      <w:fldSimple w:instr=" MERGEFIELD ONERI_B1B2_10P ">
-        <w:r>
-          <w:rPr>
-            <w:noProof/>
-          </w:rPr>
-          <w:t>[oneri_b1b2_10p]</w:t>
-        </w:r>
-      </w:fldSimple>
+      <w:r>
+        <w:fldChar w:fldCharType="begin"/>
+      </w:r>
+      <w:r>
+        <w:instrText xml:space="preserve"> MERGEFIELD ONERI_B1B2_10P </w:instrText>
+      </w:r>
+      <w:r>
+        <w:fldChar w:fldCharType="separate"/>
+      </w:r>
+      <w:r>
+        <w:rPr>
+          <w:noProof/>
+        </w:rPr>
+        <w:t>[oneri_b1b2_10p]</w:t>
+      </w:r>
+      <w:r>
+        <w:rPr>
+          <w:noProof/>
+        </w:rPr>
+        <w:fldChar w:fldCharType="end"/>
+      </w:r>
     </w:p>
     <w:p>
       <w:pPr>
@@ -2523,9 +2811,6 @@
     </w:sectPr>
   </w:body>
 </w:document>
-</file>
-
-<file path=word/document2.xml>
 </file>
 
 <file path=word/numbering.xml><?xml version="1.0" encoding="utf-8"?>

</xml_diff>

<commit_message>
added random string to docx
</commit_message>
<xml_diff>
--- a/praticaweb/modelli/Lettera - SUPER DIA.docx
+++ b/praticaweb/modelli/Lettera - SUPER DIA.docx
@@ -1460,51 +1460,25 @@
             <w:r>
               <w:t xml:space="preserve">Protocollo </w:t>
             </w:r>
-            <w:r>
-              <w:fldChar w:fldCharType="begin"/>
-            </w:r>
-            <w:r>
-              <w:instrText xml:space="preserve"> MERGEFIELD NUMERO_PROT </w:instrText>
-            </w:r>
-            <w:r>
-              <w:fldChar w:fldCharType="separate"/>
-            </w:r>
-            <w:r>
-              <w:rPr>
-                <w:noProof/>
-              </w:rPr>
-              <w:t>[protocollo]</w:t>
-            </w:r>
-            <w:r>
-              <w:rPr>
-                <w:noProof/>
-              </w:rPr>
-              <w:fldChar w:fldCharType="end"/>
-            </w:r>
+            <w:fldSimple w:instr=" MERGEFIELD NUMERO_PROT ">
+              <w:r>
+                <w:rPr>
+                  <w:noProof/>
+                </w:rPr>
+                <w:t>[protocollo]</w:t>
+              </w:r>
+            </w:fldSimple>
             <w:r>
               <w:t xml:space="preserve"> del </w:t>
             </w:r>
-            <w:r>
-              <w:fldChar w:fldCharType="begin"/>
-            </w:r>
-            <w:r>
-              <w:instrText xml:space="preserve"> MERGEFIELD DATA_PROT </w:instrText>
-            </w:r>
-            <w:r>
-              <w:fldChar w:fldCharType="separate"/>
-            </w:r>
-            <w:r>
-              <w:rPr>
-                <w:noProof/>
-              </w:rPr>
-              <w:t>[data_protocollo]</w:t>
-            </w:r>
-            <w:r>
-              <w:rPr>
-                <w:noProof/>
-              </w:rPr>
-              <w:fldChar w:fldCharType="end"/>
-            </w:r>
+            <w:fldSimple w:instr=" MERGEFIELD DATA_PROT ">
+              <w:r>
+                <w:rPr>
+                  <w:noProof/>
+                </w:rPr>
+                <w:t>[data_protocollo]</w:t>
+              </w:r>
+            </w:fldSimple>
           </w:p>
         </w:tc>
         <w:tc>
@@ -2109,8 +2083,6 @@
           <w:sz w:val="10"/>
         </w:rPr>
       </w:pPr>
-      <w:bookmarkStart w:id="0" w:name="_GoBack"/>
-      <w:bookmarkEnd w:id="0"/>
     </w:p>
     <w:p>
       <w:pPr>
@@ -2136,27 +2108,14 @@
       <w:r>
         <w:tab/>
       </w:r>
-      <w:r>
-        <w:fldChar w:fldCharType="begin"/>
-      </w:r>
-      <w:r>
-        <w:instrText xml:space="preserve"> MERGEFIELD ONERI_CC </w:instrText>
-      </w:r>
-      <w:r>
-        <w:fldChar w:fldCharType="separate"/>
-      </w:r>
-      <w:r>
-        <w:rPr>
-          <w:noProof/>
-        </w:rPr>
-        <w:t>[oneri_cc]</w:t>
-      </w:r>
-      <w:r>
-        <w:rPr>
-          <w:noProof/>
-        </w:rPr>
-        <w:fldChar w:fldCharType="end"/>
-      </w:r>
+      <w:fldSimple w:instr=" MERGEFIELD ONERI_CC ">
+        <w:r>
+          <w:rPr>
+            <w:noProof/>
+          </w:rPr>
+          <w:t>[oneri_cc]</w:t>
+        </w:r>
+      </w:fldSimple>
     </w:p>
     <w:p>
       <w:pPr>
@@ -2172,27 +2131,34 @@
       <w:r>
         <w:tab/>
       </w:r>
-      <w:r>
-        <w:fldChar w:fldCharType="begin"/>
-      </w:r>
-      <w:r>
-        <w:instrText xml:space="preserve"> MERGEFIELD ONERI_B1_90P </w:instrText>
-      </w:r>
-      <w:r>
-        <w:fldChar w:fldCharType="separate"/>
-      </w:r>
-      <w:r>
-        <w:rPr>
-          <w:noProof/>
-        </w:rPr>
-        <w:t>[oneri_b1_90p]</w:t>
-      </w:r>
-      <w:r>
-        <w:rPr>
-          <w:noProof/>
-        </w:rPr>
-        <w:fldChar w:fldCharType="end"/>
-      </w:r>
+      <w:fldSimple w:instr=" MERGEFIELD ONERI_B1_90P ">
+        <w:r>
+          <w:rPr>
+            <w:noProof/>
+          </w:rPr>
+          <w:t>[</w:t>
+        </w:r>
+        <w:r>
+          <w:rPr>
+            <w:noProof/>
+          </w:rPr>
+          <w:t>oneri_</w:t>
+        </w:r>
+        <w:r>
+          <w:rPr>
+            <w:noProof/>
+          </w:rPr>
+          <w:t>b1_90p</w:t>
+        </w:r>
+        <w:bookmarkStart w:id="0" w:name="_GoBack"/>
+        <w:bookmarkEnd w:id="0"/>
+        <w:r>
+          <w:rPr>
+            <w:noProof/>
+          </w:rPr>
+          <w:t>]</w:t>
+        </w:r>
+      </w:fldSimple>
     </w:p>
     <w:p>
       <w:pPr>
@@ -2209,27 +2175,26 @@
       <w:r>
         <w:tab/>
       </w:r>
-      <w:r>
-        <w:fldChar w:fldCharType="begin"/>
-      </w:r>
-      <w:r>
-        <w:instrText xml:space="preserve"> MERGEFIELD ONERI_B2_93P </w:instrText>
-      </w:r>
-      <w:r>
-        <w:fldChar w:fldCharType="separate"/>
-      </w:r>
-      <w:r>
-        <w:rPr>
-          <w:noProof/>
-        </w:rPr>
-        <w:t>[oneri_b2_90p]</w:t>
-      </w:r>
-      <w:r>
-        <w:rPr>
-          <w:noProof/>
-        </w:rPr>
-        <w:fldChar w:fldCharType="end"/>
-      </w:r>
+      <w:fldSimple w:instr=" MERGEFIELD ONERI_B2_93P ">
+        <w:r>
+          <w:rPr>
+            <w:noProof/>
+          </w:rPr>
+          <w:t>[oneri_b2_9</w:t>
+        </w:r>
+        <w:r>
+          <w:rPr>
+            <w:noProof/>
+          </w:rPr>
+          <w:t>3</w:t>
+        </w:r>
+        <w:r>
+          <w:rPr>
+            <w:noProof/>
+          </w:rPr>
+          <w:t>p]</w:t>
+        </w:r>
+      </w:fldSimple>
     </w:p>
     <w:p>
       <w:pPr>
@@ -2245,27 +2210,14 @@
       <w:r>
         <w:tab/>
       </w:r>
-      <w:r>
-        <w:fldChar w:fldCharType="begin"/>
-      </w:r>
-      <w:r>
-        <w:instrText xml:space="preserve"> MERGEFIELD ONERI_B2_7P </w:instrText>
-      </w:r>
-      <w:r>
-        <w:fldChar w:fldCharType="separate"/>
-      </w:r>
-      <w:r>
-        <w:rPr>
-          <w:noProof/>
-        </w:rPr>
-        <w:t>[oneri_b2_7p]</w:t>
-      </w:r>
-      <w:r>
-        <w:rPr>
-          <w:noProof/>
-        </w:rPr>
-        <w:fldChar w:fldCharType="end"/>
-      </w:r>
+      <w:fldSimple w:instr=" MERGEFIELD ONERI_B2_7P ">
+        <w:r>
+          <w:rPr>
+            <w:noProof/>
+          </w:rPr>
+          <w:t>[oneri_b2_7p]</w:t>
+        </w:r>
+      </w:fldSimple>
     </w:p>
     <w:p>
       <w:pPr>
@@ -2282,27 +2234,14 @@
       <w:r>
         <w:tab/>
       </w:r>
-      <w:r>
-        <w:fldChar w:fldCharType="begin"/>
-      </w:r>
-      <w:r>
-        <w:instrText xml:space="preserve"> MERGEFIELD ONERI_B1B2_10P </w:instrText>
-      </w:r>
-      <w:r>
-        <w:fldChar w:fldCharType="separate"/>
-      </w:r>
-      <w:r>
-        <w:rPr>
-          <w:noProof/>
-        </w:rPr>
-        <w:t>[oneri_b1b2_10p]</w:t>
-      </w:r>
-      <w:r>
-        <w:rPr>
-          <w:noProof/>
-        </w:rPr>
-        <w:fldChar w:fldCharType="end"/>
-      </w:r>
+      <w:fldSimple w:instr=" MERGEFIELD ONERI_B1B2_10P ">
+        <w:r>
+          <w:rPr>
+            <w:noProof/>
+          </w:rPr>
+          <w:t>[oneri_b1b2_10p]</w:t>
+        </w:r>
+      </w:fldSimple>
     </w:p>
     <w:p>
       <w:pPr>

</xml_diff>